<commit_message>
Fixed some bugs in FEL-1 listing
Todo 0555 problem.
</commit_message>
<xml_diff>
--- a/Documentation/Hardware.docx
+++ b/Documentation/Hardware.docx
@@ -40,31 +40,21 @@
         <w:rPr>
           <w:i/>
         </w:rPr>
-        <w:t>provided courtesy of the Hagley Museum and Library from docu</w:t>
-      </w:r>
+        <w:t xml:space="preserve">provided courtesy of the Hagley Museum and Library from documents on "FRED" developments </w:t>
+      </w:r>
+      <w:proofErr w:type="gramStart"/>
       <w:r>
         <w:rPr>
           <w:i/>
         </w:rPr>
-        <w:t xml:space="preserve">ments on "FRED" developments at  </w:t>
-      </w:r>
+        <w:t>at  RCA</w:t>
+      </w:r>
+      <w:proofErr w:type="gramEnd"/>
       <w:r>
         <w:rPr>
           <w:i/>
         </w:rPr>
-        <w:t>RCA, dated 1974-75; "Fred Folder 1", Acc. 2464, Box 919 described as th</w:t>
-      </w:r>
-      <w:r>
-        <w:rPr>
-          <w:i/>
-        </w:rPr>
-        <w:t xml:space="preserve">e "Billie Joe Call" Collection, </w:t>
-      </w:r>
-      <w:r>
-        <w:rPr>
-          <w:i/>
-        </w:rPr>
-        <w:t>accession no. 2464.54.  Hagley Museum &amp; Library, Wilmington, DE 19807</w:t>
+        <w:t>, dated 1974-75; "Fred Folder 1", Acc. 2464, Box 919 described as the "Billie Joe Call" Collection, accession no. 2464.54.  Hagley Museum &amp; Library, Wilmington, DE 19807</w:t>
       </w:r>
     </w:p>
     <w:p>
@@ -82,76 +72,23 @@
     </w:p>
     <w:p>
       <w:r>
-        <w:t xml:space="preserve">EF1 is 1 when a keypad byte is available. It is read from </w:t>
-      </w:r>
-      <w:r>
-        <w:t>INP 0. There is a shift switch.</w:t>
-      </w:r>
-      <w:r>
-        <w:t xml:space="preserve"> I think this is set manually. (Implied). Horizontal resolution</w:t>
-      </w:r>
-      <w:r>
-        <w:t xml:space="preserve"> is set by a toggle switch. The</w:t>
-      </w:r>
-      <w:r>
-        <w:t xml:space="preserve"> monitor code relies on th</w:t>
-      </w:r>
-      <w:r>
-        <w:t xml:space="preserve">is being in 'single byte' mode. </w:t>
-      </w:r>
-      <w:r>
-        <w:t>EF2 and EF3 are external tests. EF2 detects tap</w:t>
-      </w:r>
-      <w:r>
-        <w:t xml:space="preserve">e stop. EF4 In ? Error ? </w:t>
-      </w:r>
-      <w:r>
-        <w:t>Port 1 is a device selector</w:t>
-      </w:r>
-      <w:r>
-        <w:t xml:space="preserve">. 1 Keypad, 2 TV, 3 Tape Device. </w:t>
-      </w:r>
-      <w:r>
-        <w:t xml:space="preserve">Port 2 </w:t>
-      </w:r>
-      <w:r>
-        <w:t xml:space="preserve">is device control </w:t>
-      </w:r>
-      <w:r>
-        <w:t>for keypad it is set to 0/1 for TV to 0/3, for Tape $20 i</w:t>
-      </w:r>
-      <w:r>
-        <w:t xml:space="preserve">s read. </w:t>
-      </w:r>
-      <w:r>
-        <w:t xml:space="preserve">Port 3 is </w:t>
-      </w:r>
-      <w:r>
-        <w:t xml:space="preserve">a control register bit 2 (4) speaker bit 1 (2) enable tape out and bit 0 (1) is run. </w:t>
-      </w:r>
-      <w:r>
-        <w:t>Port 4 is</w:t>
-      </w:r>
-      <w:r>
-        <w:t xml:space="preserve"> the external control register. </w:t>
-      </w:r>
-      <w:r>
-        <w:t>Port 6 is an extension port (in and ou</w:t>
-      </w:r>
-      <w:r>
-        <w:t xml:space="preserve">t). </w:t>
-      </w:r>
-      <w:r>
-        <w:t xml:space="preserve">Clock Frequency can be derived from the tone code. In BJC notes 04 is </w:t>
-      </w:r>
-      <w:r>
-        <w:t xml:space="preserve">360us. This is 160 + 40 + 40 *4 </w:t>
-      </w:r>
-      <w:r>
-        <w:t>cycles. Hence it is clocked at 1Mhz. All the products in the table (kc x us) come to 1000</w:t>
-      </w:r>
-      <w:r>
-        <w:t>.</w:t>
+        <w:t xml:space="preserve">EF1 is 1 when a keypad byte is available. It is read from INP 0. There is a shift switch. I think this is set manually. (Implied). Horizontal resolution is set by a toggle switch. The monitor code relies on this being in 'single byte' mode. EF2 and EF3 are external tests. EF2 detects tape stop. EF4 </w:t>
+      </w:r>
+      <w:proofErr w:type="gramStart"/>
+      <w:r>
+        <w:t>In ?</w:t>
+      </w:r>
+      <w:proofErr w:type="gramEnd"/>
+      <w:r>
+        <w:t xml:space="preserve"> </w:t>
+      </w:r>
+      <w:proofErr w:type="gramStart"/>
+      <w:r>
+        <w:t>Error ?</w:t>
+      </w:r>
+      <w:proofErr w:type="gramEnd"/>
+      <w:r>
+        <w:t xml:space="preserve"> Port 1 is a device selector. 1 Keypad, 2 TV, 3 Tape Device. Port 2 is device control for keypad it is set to 0/1 for TV to 0/3, for Tape $20 is read. Port 3 is a control register bit 2 (4) speaker bit 1 (2) enable tape out and bit 0 (1) is run. Port 4 is the external control register. Port 6 is an extension port (in and out). Clock Frequency can be derived from the tone code. In BJC notes 04 is 360us. This is 160 + 40 + 40 *4 cycles. Hence it is clocked at 1Mhz. All the products in the table (kc x us) come to 1000.</w:t>
       </w:r>
     </w:p>
     <w:p>
@@ -169,7 +106,15 @@
     </w:p>
     <w:p>
       <w:r>
-        <w:t>Clock 1.0 Mhz (derived from tone and tape frequency information, FEL-1 source code)</w:t>
+        <w:t xml:space="preserve">Clock 1.0 </w:t>
+      </w:r>
+      <w:proofErr w:type="spellStart"/>
+      <w:r>
+        <w:t>Mhz</w:t>
+      </w:r>
+      <w:proofErr w:type="spellEnd"/>
+      <w:r>
+        <w:t xml:space="preserve"> (derived from tone and tape frequency information, FEL-1 source code)</w:t>
       </w:r>
       <w:r>
         <w:t>. Appears to be 1801.</w:t>
@@ -214,8 +159,13 @@
     </w:p>
     <w:p>
       <w:r>
-        <w:t>See Folder 2 Page 22 ?</w:t>
-      </w:r>
+        <w:t xml:space="preserve">See Folder 2 Page </w:t>
+      </w:r>
+      <w:proofErr w:type="gramStart"/>
+      <w:r>
+        <w:t>22 ?</w:t>
+      </w:r>
+      <w:proofErr w:type="gramEnd"/>
     </w:p>
     <w:p>
       <w:pPr>
@@ -292,8 +242,6 @@
         </w:rPr>
         <w:t>1801 STD</w:t>
       </w:r>
-      <w:bookmarkStart w:id="0" w:name="_GoBack"/>
-      <w:bookmarkEnd w:id="0"/>
     </w:p>
     <w:p>
       <w:pPr>
@@ -339,8 +287,21 @@
     </w:p>
     <w:p>
       <w:r>
-        <w:t>A12 note INH.LO (N) A12 and Lamp HI-M (High Memory), option of upper/lower 2k working on A12 ? 4/82. Maybe Load in High Run in High ?</w:t>
-      </w:r>
+        <w:t>A12 note INH.LO (N) A12 and Lamp HI-M (High Memory), option of upper/lower 2k working on A</w:t>
+      </w:r>
+      <w:proofErr w:type="gramStart"/>
+      <w:r>
+        <w:t>12 ?</w:t>
+      </w:r>
+      <w:proofErr w:type="gramEnd"/>
+      <w:r>
+        <w:t xml:space="preserve"> 4/82. Maybe Load in High Run in </w:t>
+      </w:r>
+      <w:proofErr w:type="gramStart"/>
+      <w:r>
+        <w:t>High ?</w:t>
+      </w:r>
+      <w:proofErr w:type="gramEnd"/>
     </w:p>
     <w:p>
       <w:pPr>
@@ -357,7 +318,15 @@
     </w:p>
     <w:p>
       <w:r>
-        <w:t>TV RUN IN WR FF Plugs T Y X H K ? Older version H is Byte (S5) K Tape (S6/8) YX S1/2/3</w:t>
+        <w:t xml:space="preserve">TV RUN IN WR FF Plugs T Y X H </w:t>
+      </w:r>
+      <w:proofErr w:type="gramStart"/>
+      <w:r>
+        <w:t>K ?</w:t>
+      </w:r>
+      <w:proofErr w:type="gramEnd"/>
+      <w:r>
+        <w:t xml:space="preserve"> Older version H is Byte (S5) K Tape (S6/8) YX S1/2/3</w:t>
       </w:r>
       <w:r>
         <w:br w:type="page"/>
@@ -378,7 +347,15 @@
         </w:numPr>
       </w:pPr>
       <w:r>
-        <w:t>LHI (on TV/MSC card 3 – loads high address ?)</w:t>
+        <w:t xml:space="preserve">LHI (on TV/MSC card 3 – loads high </w:t>
+      </w:r>
+      <w:proofErr w:type="gramStart"/>
+      <w:r>
+        <w:t>address ?</w:t>
+      </w:r>
+      <w:proofErr w:type="gramEnd"/>
+      <w:r>
+        <w:t>)</w:t>
       </w:r>
     </w:p>
     <w:p>
@@ -390,7 +367,15 @@
         </w:numPr>
       </w:pPr>
       <w:r>
-        <w:t>RHI (on TV/Musc card 3) connects to 83/B3 purpose unknown.</w:t>
+        <w:t>RHI (on TV/</w:t>
+      </w:r>
+      <w:proofErr w:type="spellStart"/>
+      <w:r>
+        <w:t>Musc</w:t>
+      </w:r>
+      <w:proofErr w:type="spellEnd"/>
+      <w:r>
+        <w:t xml:space="preserve"> card 3) connects to 83/B3 purpose unknown.</w:t>
       </w:r>
     </w:p>
     <w:p/>
@@ -694,8 +679,13 @@
             <w:pPr>
               <w:jc w:val="center"/>
             </w:pPr>
+            <w:proofErr w:type="spellStart"/>
             <w:r>
-              <w:t>Addr (LED)</w:t>
+              <w:t>Addr</w:t>
+            </w:r>
+            <w:proofErr w:type="spellEnd"/>
+            <w:r>
+              <w:t xml:space="preserve"> (LED)</w:t>
             </w:r>
           </w:p>
         </w:tc>
@@ -708,8 +698,13 @@
             <w:pPr>
               <w:jc w:val="center"/>
             </w:pPr>
+            <w:proofErr w:type="spellStart"/>
             <w:r>
-              <w:t>Addr (LED)</w:t>
+              <w:t>Addr</w:t>
+            </w:r>
+            <w:proofErr w:type="spellEnd"/>
+            <w:r>
+              <w:t xml:space="preserve"> (LED)</w:t>
             </w:r>
           </w:p>
         </w:tc>
@@ -802,22 +797,64 @@
         <w:t>Video Switch o</w:t>
       </w:r>
       <w:r>
-        <w:t xml:space="preserve">n 1/29 selects video type 32/64 bit. Dot clock for 74166 pin 15 is derived from clock unaffected by this switch look further at 7493 (H) </w:t>
+        <w:t xml:space="preserve">n 1/29 selects video type 32/64 bit. Dot clock for 74166 pin 15 is derived from clock unaffected by this </w:t>
+      </w:r>
+      <w:r>
+        <w:t>switch, which selects either the dot clock or Q9 (QB) as the A/B clock</w:t>
+      </w:r>
+      <w:r>
+        <w:t xml:space="preserve"> Y mode halves the clock</w:t>
+      </w:r>
+      <w:r>
+        <w:t xml:space="preserve">.  QBCD are </w:t>
+      </w:r>
+      <w:proofErr w:type="spellStart"/>
+      <w:r>
+        <w:t>Nored</w:t>
+      </w:r>
+      <w:proofErr w:type="spellEnd"/>
+      <w:r>
+        <w:t xml:space="preserve"> </w:t>
+      </w:r>
+      <w:r>
+        <w:t>and this switches the shift register between shift/load mode via Pin 15.</w:t>
+      </w:r>
+    </w:p>
+    <w:p>
+      <w:r>
+        <w:t>QA 14 A 12 clocked by the slow clock, this clocks the SR</w:t>
+      </w:r>
+    </w:p>
+    <w:p>
+      <w:r>
+        <w:t xml:space="preserve">TV sync is still generated when TV off unlike the emulator </w:t>
+      </w:r>
+      <w:r>
+        <w:sym w:font="Wingdings" w:char="F04A"/>
+      </w:r>
+      <w:bookmarkStart w:id="0" w:name="_GoBack"/>
+      <w:bookmarkEnd w:id="0"/>
+    </w:p>
+    <w:p>
+      <w:r>
+        <w:t>Study 1/37-39</w:t>
+      </w:r>
+      <w:r>
+        <w:t xml:space="preserve"> and 1/46-7</w:t>
       </w:r>
     </w:p>
     <w:p/>
     <w:p>
       <w:r>
-        <w:t>Study 1/37-39</w:t>
-      </w:r>
-      <w:r>
-        <w:t xml:space="preserve"> and 1/46-7</w:t>
-      </w:r>
-    </w:p>
-    <w:p/>
-    <w:p>
-      <w:r>
-        <w:t>1/50 is circuit to handle alternate latch uses HC from keyboard f/f and CA from input and HEX input. Gates CA , so Hex switch provides alternate modes for key press.</w:t>
+        <w:t xml:space="preserve">1/50 is circuit to handle alternate latch uses HC from keyboard f/f and CA from input and HEX input. Gates </w:t>
+      </w:r>
+      <w:proofErr w:type="gramStart"/>
+      <w:r>
+        <w:t>CA ,</w:t>
+      </w:r>
+      <w:proofErr w:type="gramEnd"/>
+      <w:r>
+        <w:t xml:space="preserve"> so Hex switch provides alternate modes for key press.</w:t>
       </w:r>
     </w:p>
     <w:p>
@@ -827,8 +864,13 @@
     </w:p>
     <w:p>
       <w:r>
-        <w:t>What Is CB ?</w:t>
-      </w:r>
+        <w:t xml:space="preserve">What Is </w:t>
+      </w:r>
+      <w:proofErr w:type="gramStart"/>
+      <w:r>
+        <w:t>CB ?</w:t>
+      </w:r>
+      <w:proofErr w:type="gramEnd"/>
     </w:p>
     <w:sectPr>
       <w:footerReference w:type="default" r:id="rId7"/>
@@ -900,7 +942,7 @@
           <w:rPr>
             <w:noProof/>
           </w:rPr>
-          <w:t>1</w:t>
+          <w:t>2</w:t>
         </w:r>
         <w:r>
           <w:rPr>

</xml_diff>

<commit_message>
Emulator supports 32x32 64x16
</commit_message>
<xml_diff>
--- a/Documentation/Hardware.docx
+++ b/Documentation/Hardware.docx
@@ -40,21 +40,7 @@
         <w:rPr>
           <w:i/>
         </w:rPr>
-        <w:t xml:space="preserve">provided courtesy of the Hagley Museum and Library from documents on "FRED" developments </w:t>
-      </w:r>
-      <w:proofErr w:type="gramStart"/>
-      <w:r>
-        <w:rPr>
-          <w:i/>
-        </w:rPr>
-        <w:t>at  RCA</w:t>
-      </w:r>
-      <w:proofErr w:type="gramEnd"/>
-      <w:r>
-        <w:rPr>
-          <w:i/>
-        </w:rPr>
-        <w:t>, dated 1974-75; "Fred Folder 1", Acc. 2464, Box 919 described as the "Billie Joe Call" Collection, accession no. 2464.54.  Hagley Museum &amp; Library, Wilmington, DE 19807</w:t>
+        <w:t>provided courtesy of the Hagley Museum and Library from documents on "FRED" developments at  RCA, dated 1974-75; "Fred Folder 1", Acc. 2464, Box 919 described as the "Billie Joe Call" Collection, accession no. 2464.54.  Hagley Museum &amp; Library, Wilmington, DE 19807</w:t>
       </w:r>
     </w:p>
     <w:p>
@@ -72,23 +58,18 @@
     </w:p>
     <w:p>
       <w:r>
-        <w:t xml:space="preserve">EF1 is 1 when a keypad byte is available. It is read from INP 0. There is a shift switch. I think this is set manually. (Implied). Horizontal resolution is set by a toggle switch. The monitor code relies on this being in 'single byte' mode. EF2 and EF3 are external tests. EF2 detects tape stop. EF4 </w:t>
-      </w:r>
-      <w:proofErr w:type="gramStart"/>
-      <w:r>
-        <w:t>In ?</w:t>
-      </w:r>
-      <w:proofErr w:type="gramEnd"/>
+        <w:t xml:space="preserve">EF1 is 1 when a keypad byte is available. It is read from INP 0. There is a shift switch. EF2 and EF3 are external tests. EF2 detects tape stop. EF4 In ? Error ? </w:t>
+      </w:r>
+    </w:p>
+    <w:p>
+      <w:r>
+        <w:t>Port 1 is a device selector. 1 Keypad, 2 TV, 3 Tape Device. Port 2 is device control for keypad it is set to 0</w:t>
+      </w:r>
       <w:r>
         <w:t xml:space="preserve"> </w:t>
       </w:r>
-      <w:proofErr w:type="gramStart"/>
-      <w:r>
-        <w:t>Error ?</w:t>
-      </w:r>
-      <w:proofErr w:type="gramEnd"/>
-      <w:r>
-        <w:t xml:space="preserve"> Port 1 is a device selector. 1 Keypad, 2 TV, 3 Tape Device. Port 2 is device control for keypad it is set to 0/1 for TV to 0/3, for Tape $20 is read. Port 3 is a control register bit 2 (4) speaker bit 1 (2) enable tape out and bit 0 (1) is run. Port 4 is the external control register. Port 6 is an extension port (in and out). Clock Frequency can be derived from the tone code. In BJC notes 04 is 360us. This is 160 + 40 + 40 *4 cycles. Hence it is clocked at 1Mhz. All the products in the table (kc x us) come to 1000.</w:t>
+      <w:r>
+        <w:t>/1 for TV to 0/3, for Tape $20 is read. Port 3 is a control register bit 2 (4) speaker bit 1 (2) enable tape out and bit 0 (1) is run. Port 4 is the external control register. Port 6 is an extension port (in and out). Clock Frequency can be derived from the tone code. In BJC notes 04 is 360us. This is 160 + 40 + 40 *4 cycles. Hence it is clocked at 1Mhz. All the products in the table (kc x us) come to 1000.</w:t>
       </w:r>
     </w:p>
     <w:p>
@@ -106,15 +87,7 @@
     </w:p>
     <w:p>
       <w:r>
-        <w:t xml:space="preserve">Clock 1.0 </w:t>
-      </w:r>
-      <w:proofErr w:type="spellStart"/>
-      <w:r>
-        <w:t>Mhz</w:t>
-      </w:r>
-      <w:proofErr w:type="spellEnd"/>
-      <w:r>
-        <w:t xml:space="preserve"> (derived from tone and tape frequency information, FEL-1 source code)</w:t>
+        <w:t>Clock 1.0 Mhz (derived from tone and tape frequency information, FEL-1 source code)</w:t>
       </w:r>
       <w:r>
         <w:t>. Appears to be 1801.</w:t>
@@ -159,13 +132,8 @@
     </w:p>
     <w:p>
       <w:r>
-        <w:t xml:space="preserve">See Folder 2 Page </w:t>
-      </w:r>
-      <w:proofErr w:type="gramStart"/>
-      <w:r>
-        <w:t>22 ?</w:t>
-      </w:r>
-      <w:proofErr w:type="gramEnd"/>
+        <w:t>See Folder 2 Page 22 ?</w:t>
+      </w:r>
     </w:p>
     <w:p>
       <w:pPr>
@@ -287,21 +255,8 @@
     </w:p>
     <w:p>
       <w:r>
-        <w:t>A12 note INH.LO (N) A12 and Lamp HI-M (High Memory), option of upper/lower 2k working on A</w:t>
-      </w:r>
-      <w:proofErr w:type="gramStart"/>
-      <w:r>
-        <w:t>12 ?</w:t>
-      </w:r>
-      <w:proofErr w:type="gramEnd"/>
-      <w:r>
-        <w:t xml:space="preserve"> 4/82. Maybe Load in High Run in </w:t>
-      </w:r>
-      <w:proofErr w:type="gramStart"/>
-      <w:r>
-        <w:t>High ?</w:t>
-      </w:r>
-      <w:proofErr w:type="gramEnd"/>
+        <w:t>A12 note INH.LO (N) A12 and Lamp HI-M (High Memory), option of upper/lower 2k working on A12 ? 4/82. Maybe Load in High Run in High ?</w:t>
+      </w:r>
     </w:p>
     <w:p>
       <w:pPr>
@@ -318,15 +273,7 @@
     </w:p>
     <w:p>
       <w:r>
-        <w:t xml:space="preserve">TV RUN IN WR FF Plugs T Y X H </w:t>
-      </w:r>
-      <w:proofErr w:type="gramStart"/>
-      <w:r>
-        <w:t>K ?</w:t>
-      </w:r>
-      <w:proofErr w:type="gramEnd"/>
-      <w:r>
-        <w:t xml:space="preserve"> Older version H is Byte (S5) K Tape (S6/8) YX S1/2/3</w:t>
+        <w:t>TV RUN IN WR FF Plugs T Y X H K ? Older version H is Byte (S5) K Tape (S6/8) YX S1/2/3</w:t>
       </w:r>
       <w:r>
         <w:br w:type="page"/>
@@ -347,15 +294,7 @@
         </w:numPr>
       </w:pPr>
       <w:r>
-        <w:t xml:space="preserve">LHI (on TV/MSC card 3 – loads high </w:t>
-      </w:r>
-      <w:proofErr w:type="gramStart"/>
-      <w:r>
-        <w:t>address ?</w:t>
-      </w:r>
-      <w:proofErr w:type="gramEnd"/>
-      <w:r>
-        <w:t>)</w:t>
+        <w:t>LHI (on TV/MSC card 3 – loads high address ?)</w:t>
       </w:r>
     </w:p>
     <w:p>
@@ -367,15 +306,7 @@
         </w:numPr>
       </w:pPr>
       <w:r>
-        <w:t>RHI (on TV/</w:t>
-      </w:r>
-      <w:proofErr w:type="spellStart"/>
-      <w:r>
-        <w:t>Musc</w:t>
-      </w:r>
-      <w:proofErr w:type="spellEnd"/>
-      <w:r>
-        <w:t xml:space="preserve"> card 3) connects to 83/B3 purpose unknown.</w:t>
+        <w:t>RHI (on TV/Musc card 3) connects to 83/B3 purpose unknown.</w:t>
       </w:r>
     </w:p>
     <w:p/>
@@ -679,13 +610,8 @@
             <w:pPr>
               <w:jc w:val="center"/>
             </w:pPr>
-            <w:proofErr w:type="spellStart"/>
             <w:r>
-              <w:t>Addr</w:t>
-            </w:r>
-            <w:proofErr w:type="spellEnd"/>
-            <w:r>
-              <w:t xml:space="preserve"> (LED)</w:t>
+              <w:t>Addr (LED)</w:t>
             </w:r>
           </w:p>
         </w:tc>
@@ -698,13 +624,8 @@
             <w:pPr>
               <w:jc w:val="center"/>
             </w:pPr>
-            <w:proofErr w:type="spellStart"/>
             <w:r>
-              <w:t>Addr</w:t>
-            </w:r>
-            <w:proofErr w:type="spellEnd"/>
-            <w:r>
-              <w:t xml:space="preserve"> (LED)</w:t>
+              <w:t>Addr (LED)</w:t>
             </w:r>
           </w:p>
         </w:tc>
@@ -806,15 +727,7 @@
         <w:t xml:space="preserve"> Y mode halves the clock</w:t>
       </w:r>
       <w:r>
-        <w:t xml:space="preserve">.  QBCD are </w:t>
-      </w:r>
-      <w:proofErr w:type="spellStart"/>
-      <w:r>
-        <w:t>Nored</w:t>
-      </w:r>
-      <w:proofErr w:type="spellEnd"/>
-      <w:r>
-        <w:t xml:space="preserve"> </w:t>
+        <w:t xml:space="preserve">.  QBCD are Nored </w:t>
       </w:r>
       <w:r>
         <w:t>and this switches the shift register between shift/load mode via Pin 15.</w:t>
@@ -832,45 +745,57 @@
       <w:r>
         <w:sym w:font="Wingdings" w:char="F04A"/>
       </w:r>
+    </w:p>
+    <w:p>
+      <w:r>
+        <w:t>Study 1/37-39</w:t>
+      </w:r>
+      <w:r>
+        <w:t xml:space="preserve"> and 1/46-7</w:t>
+      </w:r>
+    </w:p>
+    <w:p/>
+    <w:p>
+      <w:r>
+        <w:t>1/50 is circuit to handle alternate latch uses HC from keyboard f/f and CA from input and HEX input. Gates CA , so Hex switch provides alternate modes for key press.</w:t>
+      </w:r>
+    </w:p>
+    <w:p>
+      <w:r>
+        <w:t>More research on 49-51 on how hex keypad generates EF1</w:t>
+      </w:r>
+    </w:p>
+    <w:p>
+      <w:r>
+        <w:t>What Is CB ?</w:t>
+      </w:r>
+    </w:p>
+    <w:p>
+      <w:pPr>
+        <w:rPr>
+          <w:u w:val="single"/>
+        </w:rPr>
+      </w:pPr>
+      <w:r>
+        <w:rPr>
+          <w:u w:val="single"/>
+        </w:rPr>
+        <w:t>From System00 Documentation</w:t>
+      </w:r>
+    </w:p>
+    <w:p>
+      <w:r>
+        <w:t>Hex keypad mode is 00 (programmed) 01 (byte mode). In byte mode it functions Elf-style and N4 is used to detect a key pair presence. If in ‘direct’ mode (via switch panel) then it is loaded into memory directly.</w:t>
+      </w:r>
+    </w:p>
+    <w:p>
+      <w:r>
+        <w:t>Control bits for memory : 01 32x32 10 64x16 11 64x32</w:t>
+      </w:r>
+    </w:p>
+    <w:p>
       <w:bookmarkStart w:id="0" w:name="_GoBack"/>
       <w:bookmarkEnd w:id="0"/>
-    </w:p>
-    <w:p>
-      <w:r>
-        <w:t>Study 1/37-39</w:t>
-      </w:r>
-      <w:r>
-        <w:t xml:space="preserve"> and 1/46-7</w:t>
-      </w:r>
-    </w:p>
-    <w:p/>
-    <w:p>
-      <w:r>
-        <w:t xml:space="preserve">1/50 is circuit to handle alternate latch uses HC from keyboard f/f and CA from input and HEX input. Gates </w:t>
-      </w:r>
-      <w:proofErr w:type="gramStart"/>
-      <w:r>
-        <w:t>CA ,</w:t>
-      </w:r>
-      <w:proofErr w:type="gramEnd"/>
-      <w:r>
-        <w:t xml:space="preserve"> so Hex switch provides alternate modes for key press.</w:t>
-      </w:r>
-    </w:p>
-    <w:p>
-      <w:r>
-        <w:t>More research on 49-51 on how hex keypad generates EF1</w:t>
-      </w:r>
-    </w:p>
-    <w:p>
-      <w:r>
-        <w:t xml:space="preserve">What Is </w:t>
-      </w:r>
-      <w:proofErr w:type="gramStart"/>
-      <w:r>
-        <w:t>CB ?</w:t>
-      </w:r>
-      <w:proofErr w:type="gramEnd"/>
     </w:p>
     <w:sectPr>
       <w:footerReference w:type="default" r:id="rId7"/>
@@ -1608,7 +1533,7 @@
       </w:pPr>
     </w:pPrDefault>
   </w:docDefaults>
-  <w:latentStyles w:defLockedState="0" w:defUIPriority="99" w:defSemiHidden="0" w:defUnhideWhenUsed="0" w:defQFormat="0" w:count="372">
+  <w:latentStyles w:defLockedState="0" w:defUIPriority="99" w:defSemiHidden="0" w:defUnhideWhenUsed="0" w:defQFormat="0" w:count="373">
     <w:lsdException w:name="Normal" w:uiPriority="0" w:qFormat="1"/>
     <w:lsdException w:name="heading 1" w:uiPriority="9" w:qFormat="1"/>
     <w:lsdException w:name="heading 2" w:semiHidden="1" w:uiPriority="9" w:unhideWhenUsed="1" w:qFormat="1"/>
@@ -1714,7 +1639,6 @@
     <w:lsdException w:name="HTML Sample" w:semiHidden="1" w:unhideWhenUsed="1"/>
     <w:lsdException w:name="HTML Typewriter" w:semiHidden="1" w:unhideWhenUsed="1"/>
     <w:lsdException w:name="HTML Variable" w:semiHidden="1" w:unhideWhenUsed="1"/>
-    <w:lsdException w:name="Normal Table" w:semiHidden="1" w:unhideWhenUsed="1"/>
     <w:lsdException w:name="annotation subject" w:semiHidden="1" w:unhideWhenUsed="1"/>
     <w:lsdException w:name="No List" w:semiHidden="1" w:unhideWhenUsed="1"/>
     <w:lsdException w:name="Outline List 1" w:semiHidden="1" w:unhideWhenUsed="1"/>
@@ -1761,10 +1685,8 @@
     <w:lsdException w:name="Table Subtle 2" w:semiHidden="1" w:unhideWhenUsed="1"/>
     <w:lsdException w:name="Table Web 1" w:semiHidden="1" w:unhideWhenUsed="1"/>
     <w:lsdException w:name="Table Web 2" w:semiHidden="1" w:unhideWhenUsed="1"/>
-    <w:lsdException w:name="Table Web 3" w:semiHidden="1" w:unhideWhenUsed="1"/>
     <w:lsdException w:name="Balloon Text" w:semiHidden="1" w:unhideWhenUsed="1"/>
     <w:lsdException w:name="Table Grid" w:uiPriority="39"/>
-    <w:lsdException w:name="Table Theme" w:semiHidden="1" w:unhideWhenUsed="1"/>
     <w:lsdException w:name="Placeholder Text" w:semiHidden="1"/>
     <w:lsdException w:name="No Spacing" w:uiPriority="1" w:qFormat="1"/>
     <w:lsdException w:name="Light Shading" w:uiPriority="60"/>
@@ -1981,6 +1903,7 @@
     <w:lsdException w:name="List Table 6 Colorful Accent 6" w:uiPriority="51"/>
     <w:lsdException w:name="List Table 7 Colorful Accent 6" w:uiPriority="52"/>
     <w:lsdException w:name="Mention" w:semiHidden="1" w:unhideWhenUsed="1"/>
+    <w:lsdException w:name="Smart Hyperlink" w:semiHidden="1" w:unhideWhenUsed="1"/>
   </w:latentStyles>
   <w:style w:type="paragraph" w:default="1" w:styleId="Normal">
     <w:name w:val="Normal"/>

</xml_diff>